<commit_message>
forgot do it early
</commit_message>
<xml_diff>
--- a/Задание 1.docx
+++ b/Задание 1.docx
@@ -238,15 +238,7 @@
           <w:sz w:val="28"/>
           <w:szCs w:val="28"/>
         </w:rPr>
-        <w:t>ВОПРОСЫ</w:t>
-      </w:r>
-      <w:r>
-        <w:rPr>
-          <w:rFonts w:ascii="Times New Roman" w:hAnsi="Times New Roman" w:cs="Times New Roman"/>
-          <w:sz w:val="28"/>
-          <w:szCs w:val="28"/>
-        </w:rPr>
-        <w:t>:</w:t>
+        <w:t>ВОПРОСЫ:</w:t>
       </w:r>
     </w:p>
     <w:p>
@@ -691,7 +683,7 @@
                                         <w:rPr>
                                           <w:rFonts w:ascii="Arial" w:hAnsi="Arial" w:cs="Times New Roman"/>
                                           <w:noProof/>
-                                          <w:color w:val="FFFFFF" w:themeColor="background1"/>
+                                          <w:color w:val="F4B083" w:themeColor="accent2" w:themeTint="99"/>
                                           <w:sz w:val="144"/>
                                           <w:szCs w:val="144"/>
                                           <w14:textOutline w14:w="9525" w14:cap="flat" w14:cmpd="sng" w14:algn="ctr">
@@ -699,30 +691,6 @@
                                             <w14:prstDash w14:val="solid"/>
                                             <w14:round/>
                                           </w14:textOutline>
-                                          <w14:textFill>
-                                            <w14:gradFill>
-                                              <w14:gsLst>
-                                                <w14:gs w14:pos="0">
-                                                  <w14:schemeClr w14:val="bg1">
-                                                    <w14:lumMod w14:val="75000"/>
-                                                  </w14:schemeClr>
-                                                </w14:gs>
-                                                <w14:gs w14:pos="49000">
-                                                  <w14:schemeClr w14:val="tx2">
-                                                    <w14:lumMod w14:val="20000"/>
-                                                    <w14:lumOff w14:val="80000"/>
-                                                  </w14:schemeClr>
-                                                </w14:gs>
-                                                <w14:gs w14:pos="100000">
-                                                  <w14:schemeClr w14:val="accent3">
-                                                    <w14:lumMod w14:val="60000"/>
-                                                    <w14:lumOff w14:val="40000"/>
-                                                  </w14:schemeClr>
-                                                </w14:gs>
-                                              </w14:gsLst>
-                                              <w14:lin w14:ang="16200000" w14:scaled="0"/>
-                                            </w14:gradFill>
-                                          </w14:textFill>
                                           <w14:props3d w14:extrusionH="635000" w14:contourW="12700" w14:prstMaterial="flat">
                                             <w14:bevelT w14:w="38100" w14:h="38100" w14:prst="circle"/>
                                             <w14:bevelB w14:w="38100" w14:h="38100" w14:prst="circle"/>
@@ -805,7 +773,7 @@
                                         <w:rPr>
                                           <w:rFonts w:ascii="Arial" w:hAnsi="Arial" w:cs="Times New Roman"/>
                                           <w:noProof/>
-                                          <w:color w:val="FFFFFF" w:themeColor="background1"/>
+                                          <w:color w:val="2F5496" w:themeColor="accent5" w:themeShade="BF"/>
                                           <w:sz w:val="144"/>
                                           <w:szCs w:val="144"/>
                                           <w14:textOutline w14:w="9525" w14:cap="flat" w14:cmpd="sng" w14:algn="ctr">
@@ -813,30 +781,6 @@
                                             <w14:prstDash w14:val="solid"/>
                                             <w14:round/>
                                           </w14:textOutline>
-                                          <w14:textFill>
-                                            <w14:gradFill>
-                                              <w14:gsLst>
-                                                <w14:gs w14:pos="0">
-                                                  <w14:schemeClr w14:val="bg1">
-                                                    <w14:lumMod w14:val="75000"/>
-                                                  </w14:schemeClr>
-                                                </w14:gs>
-                                                <w14:gs w14:pos="49000">
-                                                  <w14:schemeClr w14:val="tx2">
-                                                    <w14:lumMod w14:val="20000"/>
-                                                    <w14:lumOff w14:val="80000"/>
-                                                  </w14:schemeClr>
-                                                </w14:gs>
-                                                <w14:gs w14:pos="100000">
-                                                  <w14:schemeClr w14:val="accent3">
-                                                    <w14:lumMod w14:val="60000"/>
-                                                    <w14:lumOff w14:val="40000"/>
-                                                  </w14:schemeClr>
-                                                </w14:gs>
-                                              </w14:gsLst>
-                                              <w14:lin w14:ang="16200000" w14:scaled="0"/>
-                                            </w14:gradFill>
-                                          </w14:textFill>
                                           <w14:props3d w14:extrusionH="635000" w14:contourW="12700" w14:prstMaterial="flat">
                                             <w14:bevelT w14:w="38100" w14:h="38100" w14:prst="circle"/>
                                             <w14:bevelB w14:w="38100" w14:h="38100" w14:prst="circle"/>
@@ -848,56 +792,7 @@
                                             </w14:contourClr>
                                           </w14:props3d>
                                         </w:rPr>
-                                        <w:t>Ф</w:t>
-                                      </w:r>
-                                      <w:r>
-                                        <w:rPr>
-                                          <w:rFonts w:ascii="Arial" w:hAnsi="Arial" w:cs="Times New Roman"/>
-                                          <w:noProof/>
-                                          <w:color w:val="FFFFFF" w:themeColor="background1"/>
-                                          <w:sz w:val="144"/>
-                                          <w:szCs w:val="144"/>
-                                          <w14:textOutline w14:w="9525" w14:cap="flat" w14:cmpd="sng" w14:algn="ctr">
-                                            <w14:noFill/>
-                                            <w14:prstDash w14:val="solid"/>
-                                            <w14:round/>
-                                          </w14:textOutline>
-                                          <w14:textFill>
-                                            <w14:gradFill>
-                                              <w14:gsLst>
-                                                <w14:gs w14:pos="0">
-                                                  <w14:schemeClr w14:val="bg1">
-                                                    <w14:lumMod w14:val="75000"/>
-                                                  </w14:schemeClr>
-                                                </w14:gs>
-                                                <w14:gs w14:pos="49000">
-                                                  <w14:schemeClr w14:val="tx2">
-                                                    <w14:lumMod w14:val="20000"/>
-                                                    <w14:lumOff w14:val="80000"/>
-                                                  </w14:schemeClr>
-                                                </w14:gs>
-                                                <w14:gs w14:pos="100000">
-                                                  <w14:schemeClr w14:val="accent3">
-                                                    <w14:lumMod w14:val="60000"/>
-                                                    <w14:lumOff w14:val="40000"/>
-                                                  </w14:schemeClr>
-                                                </w14:gs>
-                                              </w14:gsLst>
-                                              <w14:lin w14:ang="16200000" w14:scaled="0"/>
-                                            </w14:gradFill>
-                                          </w14:textFill>
-                                          <w14:props3d w14:extrusionH="635000" w14:contourW="12700" w14:prstMaterial="flat">
-                                            <w14:bevelT w14:w="38100" w14:h="38100" w14:prst="circle"/>
-                                            <w14:bevelB w14:w="38100" w14:h="38100" w14:prst="circle"/>
-                                            <w14:extrusionClr>
-                                              <w14:schemeClr w14:val="tx1"/>
-                                            </w14:extrusionClr>
-                                            <w14:contourClr>
-                                              <w14:schemeClr w14:val="tx1"/>
-                                            </w14:contourClr>
-                                          </w14:props3d>
-                                        </w:rPr>
-                                        <w:t>лора</w:t>
+                                        <w:t>Флора</w:t>
                                       </w:r>
                                     </w:p>
                                   </w:txbxContent>
@@ -1332,7 +1227,7 @@
                                 <w:rPr>
                                   <w:rFonts w:ascii="Arial" w:hAnsi="Arial" w:cs="Arial"/>
                                   <w:b/>
-                                  <w:color w:val="595959" w:themeColor="text1" w:themeTint="A6"/>
+                                  <w:color w:val="70AD47" w:themeColor="accent6"/>
                                   <w:spacing w:val="-20"/>
                                   <w:sz w:val="72"/>
                                   <w:szCs w:val="72"/>
@@ -1524,7 +1419,7 @@
                                   <w:rPr>
                                     <w:rFonts w:ascii="Arial" w:hAnsi="Arial" w:cs="Times New Roman"/>
                                     <w:noProof/>
-                                    <w:color w:val="FFFFFF" w:themeColor="background1"/>
+                                    <w:color w:val="F4B083" w:themeColor="accent2" w:themeTint="99"/>
                                     <w:sz w:val="144"/>
                                     <w:szCs w:val="144"/>
                                     <w14:textOutline w14:w="9525" w14:cap="flat" w14:cmpd="sng" w14:algn="ctr">
@@ -1532,30 +1427,6 @@
                                       <w14:prstDash w14:val="solid"/>
                                       <w14:round/>
                                     </w14:textOutline>
-                                    <w14:textFill>
-                                      <w14:gradFill>
-                                        <w14:gsLst>
-                                          <w14:gs w14:pos="0">
-                                            <w14:schemeClr w14:val="bg1">
-                                              <w14:lumMod w14:val="75000"/>
-                                            </w14:schemeClr>
-                                          </w14:gs>
-                                          <w14:gs w14:pos="49000">
-                                            <w14:schemeClr w14:val="tx2">
-                                              <w14:lumMod w14:val="20000"/>
-                                              <w14:lumOff w14:val="80000"/>
-                                            </w14:schemeClr>
-                                          </w14:gs>
-                                          <w14:gs w14:pos="100000">
-                                            <w14:schemeClr w14:val="accent3">
-                                              <w14:lumMod w14:val="60000"/>
-                                              <w14:lumOff w14:val="40000"/>
-                                            </w14:schemeClr>
-                                          </w14:gs>
-                                        </w14:gsLst>
-                                        <w14:lin w14:ang="16200000" w14:scaled="0"/>
-                                      </w14:gradFill>
-                                    </w14:textFill>
                                     <w14:props3d w14:extrusionH="635000" w14:contourW="12700" w14:prstMaterial="flat">
                                       <w14:bevelT w14:w="38100" w14:h="38100" w14:prst="circle"/>
                                       <w14:bevelB w14:w="38100" w14:h="38100" w14:prst="circle"/>
@@ -1604,7 +1475,7 @@
                                   <w:rPr>
                                     <w:rFonts w:ascii="Arial" w:hAnsi="Arial" w:cs="Times New Roman"/>
                                     <w:noProof/>
-                                    <w:color w:val="FFFFFF" w:themeColor="background1"/>
+                                    <w:color w:val="2F5496" w:themeColor="accent5" w:themeShade="BF"/>
                                     <w:sz w:val="144"/>
                                     <w:szCs w:val="144"/>
                                     <w14:textOutline w14:w="9525" w14:cap="flat" w14:cmpd="sng" w14:algn="ctr">
@@ -1612,30 +1483,6 @@
                                       <w14:prstDash w14:val="solid"/>
                                       <w14:round/>
                                     </w14:textOutline>
-                                    <w14:textFill>
-                                      <w14:gradFill>
-                                        <w14:gsLst>
-                                          <w14:gs w14:pos="0">
-                                            <w14:schemeClr w14:val="bg1">
-                                              <w14:lumMod w14:val="75000"/>
-                                            </w14:schemeClr>
-                                          </w14:gs>
-                                          <w14:gs w14:pos="49000">
-                                            <w14:schemeClr w14:val="tx2">
-                                              <w14:lumMod w14:val="20000"/>
-                                              <w14:lumOff w14:val="80000"/>
-                                            </w14:schemeClr>
-                                          </w14:gs>
-                                          <w14:gs w14:pos="100000">
-                                            <w14:schemeClr w14:val="accent3">
-                                              <w14:lumMod w14:val="60000"/>
-                                              <w14:lumOff w14:val="40000"/>
-                                            </w14:schemeClr>
-                                          </w14:gs>
-                                        </w14:gsLst>
-                                        <w14:lin w14:ang="16200000" w14:scaled="0"/>
-                                      </w14:gradFill>
-                                    </w14:textFill>
                                     <w14:props3d w14:extrusionH="635000" w14:contourW="12700" w14:prstMaterial="flat">
                                       <w14:bevelT w14:w="38100" w14:h="38100" w14:prst="circle"/>
                                       <w14:bevelB w14:w="38100" w14:h="38100" w14:prst="circle"/>
@@ -1647,56 +1494,7 @@
                                       </w14:contourClr>
                                     </w14:props3d>
                                   </w:rPr>
-                                  <w:t>Ф</w:t>
-                                </w:r>
-                                <w:r>
-                                  <w:rPr>
-                                    <w:rFonts w:ascii="Arial" w:hAnsi="Arial" w:cs="Times New Roman"/>
-                                    <w:noProof/>
-                                    <w:color w:val="FFFFFF" w:themeColor="background1"/>
-                                    <w:sz w:val="144"/>
-                                    <w:szCs w:val="144"/>
-                                    <w14:textOutline w14:w="9525" w14:cap="flat" w14:cmpd="sng" w14:algn="ctr">
-                                      <w14:noFill/>
-                                      <w14:prstDash w14:val="solid"/>
-                                      <w14:round/>
-                                    </w14:textOutline>
-                                    <w14:textFill>
-                                      <w14:gradFill>
-                                        <w14:gsLst>
-                                          <w14:gs w14:pos="0">
-                                            <w14:schemeClr w14:val="bg1">
-                                              <w14:lumMod w14:val="75000"/>
-                                            </w14:schemeClr>
-                                          </w14:gs>
-                                          <w14:gs w14:pos="49000">
-                                            <w14:schemeClr w14:val="tx2">
-                                              <w14:lumMod w14:val="20000"/>
-                                              <w14:lumOff w14:val="80000"/>
-                                            </w14:schemeClr>
-                                          </w14:gs>
-                                          <w14:gs w14:pos="100000">
-                                            <w14:schemeClr w14:val="accent3">
-                                              <w14:lumMod w14:val="60000"/>
-                                              <w14:lumOff w14:val="40000"/>
-                                            </w14:schemeClr>
-                                          </w14:gs>
-                                        </w14:gsLst>
-                                        <w14:lin w14:ang="16200000" w14:scaled="0"/>
-                                      </w14:gradFill>
-                                    </w14:textFill>
-                                    <w14:props3d w14:extrusionH="635000" w14:contourW="12700" w14:prstMaterial="flat">
-                                      <w14:bevelT w14:w="38100" w14:h="38100" w14:prst="circle"/>
-                                      <w14:bevelB w14:w="38100" w14:h="38100" w14:prst="circle"/>
-                                      <w14:extrusionClr>
-                                        <w14:schemeClr w14:val="tx1"/>
-                                      </w14:extrusionClr>
-                                      <w14:contourClr>
-                                        <w14:schemeClr w14:val="tx1"/>
-                                      </w14:contourClr>
-                                    </w14:props3d>
-                                  </w:rPr>
-                                  <w:t>лора</w:t>
+                                  <w:t>Флора</w:t>
                                 </w:r>
                               </w:p>
                             </w:txbxContent>
@@ -2020,7 +1818,7 @@
                           <w:rPr>
                             <w:rFonts w:ascii="Arial" w:hAnsi="Arial" w:cs="Arial"/>
                             <w:b/>
-                            <w:color w:val="595959" w:themeColor="text1" w:themeTint="A6"/>
+                            <w:color w:val="70AD47" w:themeColor="accent6"/>
                             <w:spacing w:val="-20"/>
                             <w:sz w:val="72"/>
                             <w:szCs w:val="72"/>
@@ -2175,7 +1973,9 @@
           <w:szCs w:val="28"/>
         </w:rPr>
       </w:pPr>
+      <w:bookmarkStart w:id="0" w:name="_GoBack"/>
     </w:p>
+    <w:bookmarkEnd w:id="0"/>
     <w:p>
       <w:pPr>
         <w:spacing w:after="0" w:line="240" w:lineRule="auto"/>
@@ -2186,8 +1986,6 @@
           <w:szCs w:val="36"/>
         </w:rPr>
       </w:pPr>
-      <w:bookmarkStart w:id="0" w:name="_GoBack"/>
-      <w:bookmarkEnd w:id="0"/>
     </w:p>
     <w:sectPr>
       <w:pgSz w:w="11906" w:h="16838"/>

</xml_diff>